<commit_message>
Add support for .siard archive files
ARKADE-463
</commit_message>
<xml_diff>
--- a/src/Arkivverket.Arkade.Core.Tests/TestData/FileTypes/docx-file.docx
+++ b/src/Arkivverket.Arkade.Core.Tests/TestData/FileTypes/docx-file.docx
@@ -4,6 +4,7 @@
   <w:body>
     <w:p>
       <w:pPr>
+        <w:pStyle w:val="Tittel"/>
         <w:rPr>
           <w:lang w:val="nb-NO"/>
         </w:rPr>
@@ -12,7 +13,91 @@
         <w:rPr>
           <w:lang w:val="nb-NO"/>
         </w:rPr>
-        <w:t>docx</w:t>
+        <w:t>This is a title</w:t>
+      </w:r>
+    </w:p>
+    <w:p>
+      <w:pPr>
+        <w:pStyle w:val="Overskrift1"/>
+        <w:rPr>
+          <w:lang w:val="nb-NO"/>
+        </w:rPr>
+      </w:pPr>
+      <w:r>
+        <w:rPr>
+          <w:lang w:val="nb-NO"/>
+        </w:rPr>
+        <w:t>This is a heading</w:t>
+      </w:r>
+    </w:p>
+    <w:p>
+      <w:pPr>
+        <w:pStyle w:val="Overskrift2"/>
+        <w:rPr>
+          <w:lang w:val="nb-NO"/>
+        </w:rPr>
+      </w:pPr>
+      <w:r>
+        <w:rPr>
+          <w:lang w:val="nb-NO"/>
+        </w:rPr>
+        <w:t>This is a lower level heading</w:t>
+      </w:r>
+    </w:p>
+    <w:p>
+      <w:pPr>
+        <w:pStyle w:val="Overskrift3"/>
+        <w:rPr>
+          <w:lang w:val="nb-NO"/>
+        </w:rPr>
+      </w:pPr>
+      <w:r>
+        <w:rPr>
+          <w:lang w:val="nb-NO"/>
+        </w:rPr>
+        <w:t>This is an even lower level heading</w:t>
+      </w:r>
+    </w:p>
+    <w:p>
+      <w:pPr>
+        <w:pStyle w:val="Overskrift4"/>
+        <w:rPr>
+          <w:lang w:val="nb-NO"/>
+        </w:rPr>
+      </w:pPr>
+      <w:r>
+        <w:rPr>
+          <w:lang w:val="nb-NO"/>
+        </w:rPr>
+        <w:t>This is the fourth level of heading</w:t>
+      </w:r>
+    </w:p>
+    <w:p>
+      <w:pPr>
+        <w:pStyle w:val="Overskrift5"/>
+        <w:rPr>
+          <w:lang w:val="nb-NO"/>
+        </w:rPr>
+      </w:pPr>
+      <w:r>
+        <w:rPr>
+          <w:lang w:val="nb-NO"/>
+        </w:rPr>
+        <w:t>Are we getting to the lowest level soon?</w:t>
+      </w:r>
+    </w:p>
+    <w:p>
+      <w:pPr>
+        <w:pStyle w:val="Overskrift6"/>
+        <w:rPr>
+          <w:lang w:val="nb-NO"/>
+        </w:rPr>
+      </w:pPr>
+      <w:r>
+        <w:rPr>
+          <w:lang w:val="nb-NO"/>
+        </w:rPr>
+        <w:t>Lets stop here.</w:t>
       </w:r>
     </w:p>
     <w:sectPr>
@@ -427,6 +512,133 @@
       <w:lang w:val="en-US"/>
     </w:rPr>
   </w:style>
+  <w:style w:type="paragraph" w:styleId="Overskrift1">
+    <w:name w:val="heading 1"/>
+    <w:basedOn w:val="Normal"/>
+    <w:next w:val="Normal"/>
+    <w:link w:val="Overskrift1Tegn"/>
+    <w:uiPriority w:val="9"/>
+    <w:qFormat/>
+    <w:rsid w:val="00E72E6C"/>
+    <w:pPr>
+      <w:keepNext/>
+      <w:keepLines/>
+      <w:spacing w:before="240" w:after="0"/>
+      <w:outlineLvl w:val="0"/>
+    </w:pPr>
+    <w:rPr>
+      <w:rFonts w:asciiTheme="majorHAnsi" w:eastAsiaTheme="majorEastAsia" w:hAnsiTheme="majorHAnsi" w:cstheme="majorBidi"/>
+      <w:color w:val="2F5496" w:themeColor="accent1" w:themeShade="BF"/>
+      <w:sz w:val="32"/>
+      <w:szCs w:val="32"/>
+    </w:rPr>
+  </w:style>
+  <w:style w:type="paragraph" w:styleId="Overskrift2">
+    <w:name w:val="heading 2"/>
+    <w:basedOn w:val="Normal"/>
+    <w:next w:val="Normal"/>
+    <w:link w:val="Overskrift2Tegn"/>
+    <w:uiPriority w:val="9"/>
+    <w:unhideWhenUsed/>
+    <w:qFormat/>
+    <w:rsid w:val="00E72E6C"/>
+    <w:pPr>
+      <w:keepNext/>
+      <w:keepLines/>
+      <w:spacing w:before="40" w:after="0"/>
+      <w:outlineLvl w:val="1"/>
+    </w:pPr>
+    <w:rPr>
+      <w:rFonts w:asciiTheme="majorHAnsi" w:eastAsiaTheme="majorEastAsia" w:hAnsiTheme="majorHAnsi" w:cstheme="majorBidi"/>
+      <w:color w:val="2F5496" w:themeColor="accent1" w:themeShade="BF"/>
+      <w:sz w:val="26"/>
+      <w:szCs w:val="26"/>
+    </w:rPr>
+  </w:style>
+  <w:style w:type="paragraph" w:styleId="Overskrift3">
+    <w:name w:val="heading 3"/>
+    <w:basedOn w:val="Normal"/>
+    <w:next w:val="Normal"/>
+    <w:link w:val="Overskrift3Tegn"/>
+    <w:uiPriority w:val="9"/>
+    <w:unhideWhenUsed/>
+    <w:qFormat/>
+    <w:rsid w:val="00E72E6C"/>
+    <w:pPr>
+      <w:keepNext/>
+      <w:keepLines/>
+      <w:spacing w:before="40" w:after="0"/>
+      <w:outlineLvl w:val="2"/>
+    </w:pPr>
+    <w:rPr>
+      <w:rFonts w:asciiTheme="majorHAnsi" w:eastAsiaTheme="majorEastAsia" w:hAnsiTheme="majorHAnsi" w:cstheme="majorBidi"/>
+      <w:color w:val="1F3763" w:themeColor="accent1" w:themeShade="7F"/>
+      <w:sz w:val="24"/>
+      <w:szCs w:val="24"/>
+    </w:rPr>
+  </w:style>
+  <w:style w:type="paragraph" w:styleId="Overskrift4">
+    <w:name w:val="heading 4"/>
+    <w:basedOn w:val="Normal"/>
+    <w:next w:val="Normal"/>
+    <w:link w:val="Overskrift4Tegn"/>
+    <w:uiPriority w:val="9"/>
+    <w:unhideWhenUsed/>
+    <w:qFormat/>
+    <w:rsid w:val="00E72E6C"/>
+    <w:pPr>
+      <w:keepNext/>
+      <w:keepLines/>
+      <w:spacing w:before="40" w:after="0"/>
+      <w:outlineLvl w:val="3"/>
+    </w:pPr>
+    <w:rPr>
+      <w:rFonts w:asciiTheme="majorHAnsi" w:eastAsiaTheme="majorEastAsia" w:hAnsiTheme="majorHAnsi" w:cstheme="majorBidi"/>
+      <w:i/>
+      <w:iCs/>
+      <w:color w:val="2F5496" w:themeColor="accent1" w:themeShade="BF"/>
+    </w:rPr>
+  </w:style>
+  <w:style w:type="paragraph" w:styleId="Overskrift5">
+    <w:name w:val="heading 5"/>
+    <w:basedOn w:val="Normal"/>
+    <w:next w:val="Normal"/>
+    <w:link w:val="Overskrift5Tegn"/>
+    <w:uiPriority w:val="9"/>
+    <w:unhideWhenUsed/>
+    <w:qFormat/>
+    <w:rsid w:val="00E72E6C"/>
+    <w:pPr>
+      <w:keepNext/>
+      <w:keepLines/>
+      <w:spacing w:before="40" w:after="0"/>
+      <w:outlineLvl w:val="4"/>
+    </w:pPr>
+    <w:rPr>
+      <w:rFonts w:asciiTheme="majorHAnsi" w:eastAsiaTheme="majorEastAsia" w:hAnsiTheme="majorHAnsi" w:cstheme="majorBidi"/>
+      <w:color w:val="2F5496" w:themeColor="accent1" w:themeShade="BF"/>
+    </w:rPr>
+  </w:style>
+  <w:style w:type="paragraph" w:styleId="Overskrift6">
+    <w:name w:val="heading 6"/>
+    <w:basedOn w:val="Normal"/>
+    <w:next w:val="Normal"/>
+    <w:link w:val="Overskrift6Tegn"/>
+    <w:uiPriority w:val="9"/>
+    <w:unhideWhenUsed/>
+    <w:qFormat/>
+    <w:rsid w:val="00E72E6C"/>
+    <w:pPr>
+      <w:keepNext/>
+      <w:keepLines/>
+      <w:spacing w:before="40" w:after="0"/>
+      <w:outlineLvl w:val="5"/>
+    </w:pPr>
+    <w:rPr>
+      <w:rFonts w:asciiTheme="majorHAnsi" w:eastAsiaTheme="majorEastAsia" w:hAnsiTheme="majorHAnsi" w:cstheme="majorBidi"/>
+      <w:color w:val="1F3763" w:themeColor="accent1" w:themeShade="7F"/>
+    </w:rPr>
+  </w:style>
   <w:style w:type="character" w:default="1" w:styleId="Standardskriftforavsnitt">
     <w:name w:val="Default Paragraph Font"/>
     <w:uiPriority w:val="1"/>
@@ -453,6 +665,121 @@
     <w:uiPriority w:val="99"/>
     <w:semiHidden/>
     <w:unhideWhenUsed/>
+  </w:style>
+  <w:style w:type="paragraph" w:styleId="Tittel">
+    <w:name w:val="Title"/>
+    <w:basedOn w:val="Normal"/>
+    <w:next w:val="Normal"/>
+    <w:link w:val="TittelTegn"/>
+    <w:uiPriority w:val="10"/>
+    <w:qFormat/>
+    <w:rsid w:val="00E72E6C"/>
+    <w:pPr>
+      <w:spacing w:after="0" w:line="240" w:lineRule="auto"/>
+      <w:contextualSpacing/>
+    </w:pPr>
+    <w:rPr>
+      <w:rFonts w:asciiTheme="majorHAnsi" w:eastAsiaTheme="majorEastAsia" w:hAnsiTheme="majorHAnsi" w:cstheme="majorBidi"/>
+      <w:spacing w:val="-10"/>
+      <w:kern w:val="28"/>
+      <w:sz w:val="56"/>
+      <w:szCs w:val="56"/>
+    </w:rPr>
+  </w:style>
+  <w:style w:type="character" w:customStyle="1" w:styleId="TittelTegn">
+    <w:name w:val="Tittel Tegn"/>
+    <w:basedOn w:val="Standardskriftforavsnitt"/>
+    <w:link w:val="Tittel"/>
+    <w:uiPriority w:val="10"/>
+    <w:rsid w:val="00E72E6C"/>
+    <w:rPr>
+      <w:rFonts w:asciiTheme="majorHAnsi" w:eastAsiaTheme="majorEastAsia" w:hAnsiTheme="majorHAnsi" w:cstheme="majorBidi"/>
+      <w:spacing w:val="-10"/>
+      <w:kern w:val="28"/>
+      <w:sz w:val="56"/>
+      <w:szCs w:val="56"/>
+      <w:lang w:val="en-US"/>
+    </w:rPr>
+  </w:style>
+  <w:style w:type="character" w:customStyle="1" w:styleId="Overskrift1Tegn">
+    <w:name w:val="Overskrift 1 Tegn"/>
+    <w:basedOn w:val="Standardskriftforavsnitt"/>
+    <w:link w:val="Overskrift1"/>
+    <w:uiPriority w:val="9"/>
+    <w:rsid w:val="00E72E6C"/>
+    <w:rPr>
+      <w:rFonts w:asciiTheme="majorHAnsi" w:eastAsiaTheme="majorEastAsia" w:hAnsiTheme="majorHAnsi" w:cstheme="majorBidi"/>
+      <w:color w:val="2F5496" w:themeColor="accent1" w:themeShade="BF"/>
+      <w:sz w:val="32"/>
+      <w:szCs w:val="32"/>
+      <w:lang w:val="en-US"/>
+    </w:rPr>
+  </w:style>
+  <w:style w:type="character" w:customStyle="1" w:styleId="Overskrift2Tegn">
+    <w:name w:val="Overskrift 2 Tegn"/>
+    <w:basedOn w:val="Standardskriftforavsnitt"/>
+    <w:link w:val="Overskrift2"/>
+    <w:uiPriority w:val="9"/>
+    <w:rsid w:val="00E72E6C"/>
+    <w:rPr>
+      <w:rFonts w:asciiTheme="majorHAnsi" w:eastAsiaTheme="majorEastAsia" w:hAnsiTheme="majorHAnsi" w:cstheme="majorBidi"/>
+      <w:color w:val="2F5496" w:themeColor="accent1" w:themeShade="BF"/>
+      <w:sz w:val="26"/>
+      <w:szCs w:val="26"/>
+      <w:lang w:val="en-US"/>
+    </w:rPr>
+  </w:style>
+  <w:style w:type="character" w:customStyle="1" w:styleId="Overskrift3Tegn">
+    <w:name w:val="Overskrift 3 Tegn"/>
+    <w:basedOn w:val="Standardskriftforavsnitt"/>
+    <w:link w:val="Overskrift3"/>
+    <w:uiPriority w:val="9"/>
+    <w:rsid w:val="00E72E6C"/>
+    <w:rPr>
+      <w:rFonts w:asciiTheme="majorHAnsi" w:eastAsiaTheme="majorEastAsia" w:hAnsiTheme="majorHAnsi" w:cstheme="majorBidi"/>
+      <w:color w:val="1F3763" w:themeColor="accent1" w:themeShade="7F"/>
+      <w:sz w:val="24"/>
+      <w:szCs w:val="24"/>
+      <w:lang w:val="en-US"/>
+    </w:rPr>
+  </w:style>
+  <w:style w:type="character" w:customStyle="1" w:styleId="Overskrift4Tegn">
+    <w:name w:val="Overskrift 4 Tegn"/>
+    <w:basedOn w:val="Standardskriftforavsnitt"/>
+    <w:link w:val="Overskrift4"/>
+    <w:uiPriority w:val="9"/>
+    <w:rsid w:val="00E72E6C"/>
+    <w:rPr>
+      <w:rFonts w:asciiTheme="majorHAnsi" w:eastAsiaTheme="majorEastAsia" w:hAnsiTheme="majorHAnsi" w:cstheme="majorBidi"/>
+      <w:i/>
+      <w:iCs/>
+      <w:color w:val="2F5496" w:themeColor="accent1" w:themeShade="BF"/>
+      <w:lang w:val="en-US"/>
+    </w:rPr>
+  </w:style>
+  <w:style w:type="character" w:customStyle="1" w:styleId="Overskrift5Tegn">
+    <w:name w:val="Overskrift 5 Tegn"/>
+    <w:basedOn w:val="Standardskriftforavsnitt"/>
+    <w:link w:val="Overskrift5"/>
+    <w:uiPriority w:val="9"/>
+    <w:rsid w:val="00E72E6C"/>
+    <w:rPr>
+      <w:rFonts w:asciiTheme="majorHAnsi" w:eastAsiaTheme="majorEastAsia" w:hAnsiTheme="majorHAnsi" w:cstheme="majorBidi"/>
+      <w:color w:val="2F5496" w:themeColor="accent1" w:themeShade="BF"/>
+      <w:lang w:val="en-US"/>
+    </w:rPr>
+  </w:style>
+  <w:style w:type="character" w:customStyle="1" w:styleId="Overskrift6Tegn">
+    <w:name w:val="Overskrift 6 Tegn"/>
+    <w:basedOn w:val="Standardskriftforavsnitt"/>
+    <w:link w:val="Overskrift6"/>
+    <w:uiPriority w:val="9"/>
+    <w:rsid w:val="00E72E6C"/>
+    <w:rPr>
+      <w:rFonts w:asciiTheme="majorHAnsi" w:eastAsiaTheme="majorEastAsia" w:hAnsiTheme="majorHAnsi" w:cstheme="majorBidi"/>
+      <w:color w:val="1F3763" w:themeColor="accent1" w:themeShade="7F"/>
+      <w:lang w:val="en-US"/>
+    </w:rPr>
   </w:style>
 </w:styles>
 </file>

</xml_diff>